<commit_message>
add winpcap libs and include
</commit_message>
<xml_diff>
--- a/doc/网络应用层数据构造工具的设计与实现.docx
+++ b/doc/网络应用层数据构造工具的设计与实现.docx
@@ -145,7 +145,7 @@
     <w:p>
       <w:pPr>
         <w:rPr>
-          <w:rFonts w:ascii="宋体" w:hint="eastAsia"/>
+          <w:rFonts w:ascii="宋体"/>
         </w:rPr>
       </w:pPr>
       <w:r>
@@ -180,6 +180,359 @@
     </w:p>
     <w:p>
       <w:pPr>
+        <w:pStyle w:val="2"/>
+      </w:pPr>
+      <w:r>
+        <w:rPr>
+          <w:rFonts w:hint="eastAsia"/>
+        </w:rPr>
+        <w:t xml:space="preserve">2.1 </w:t>
+      </w:r>
+      <w:r>
+        <w:rPr>
+          <w:rFonts w:hint="eastAsia"/>
+        </w:rPr>
+        <w:t>软件应用场景</w:t>
+      </w:r>
+    </w:p>
+    <w:p>
+      <w:pPr>
+        <w:rPr>
+          <w:rFonts w:ascii="宋体" w:hAnsi="宋体"/>
+        </w:rPr>
+      </w:pPr>
+      <w:r>
+        <w:rPr>
+          <w:rFonts w:ascii="宋体" w:hAnsi="宋体" w:hint="eastAsia"/>
+        </w:rPr>
+        <w:t xml:space="preserve">  涉及到网络相关的开发：比如web开发、游戏开发、APP开发、普通的软件……一系列需要发送或接收TCP数据的应用；</w:t>
+      </w:r>
+    </w:p>
+    <w:p>
+      <w:pPr>
+        <w:pStyle w:val="2"/>
+      </w:pPr>
+      <w:r>
+        <w:rPr>
+          <w:rFonts w:hint="eastAsia"/>
+        </w:rPr>
+        <w:t xml:space="preserve">2.2 </w:t>
+      </w:r>
+      <w:r>
+        <w:rPr>
+          <w:rFonts w:hint="eastAsia"/>
+        </w:rPr>
+        <w:t>需求分析</w:t>
+      </w:r>
+    </w:p>
+    <w:p>
+      <w:pPr>
+        <w:ind w:firstLineChars="200" w:firstLine="480"/>
+        <w:rPr>
+          <w:rFonts w:ascii="宋体" w:hAnsi="宋体"/>
+        </w:rPr>
+      </w:pPr>
+      <w:r>
+        <w:rPr>
+          <w:rFonts w:ascii="宋体" w:hAnsi="宋体" w:hint="eastAsia"/>
+        </w:rPr>
+        <w:t>既然是开发中会遇到的工作，就先要分析我们在实际的开发中到底会进行哪些操作，</w:t>
+      </w:r>
+      <w:r>
+        <w:rPr>
+          <w:rFonts w:ascii="宋体" w:hAnsi="宋体" w:hint="eastAsia"/>
+        </w:rPr>
+        <w:t>首先是web</w:t>
+      </w:r>
+      <w:r>
+        <w:rPr>
+          <w:rFonts w:ascii="宋体" w:hAnsi="宋体" w:hint="eastAsia"/>
+        </w:rPr>
+        <w:t>开发，涉及到的基本上是HTTP协议，发送数据有两种方式：POST和GET，请求的内容是URL+参数，响应的数据比较多样化，有html、xml、json、以及各种格式的图片、视频、音乐文件，所以对于web开发者而言，做的事情相对较少，只需要完成POST和GET两种传输数据的方法，以及把收到的数据用适当的形式显示出来即可；</w:t>
+      </w:r>
+    </w:p>
+    <w:p>
+      <w:pPr>
+        <w:ind w:firstLineChars="200" w:firstLine="480"/>
+        <w:rPr>
+          <w:rFonts w:ascii="宋体" w:hAnsi="宋体"/>
+        </w:rPr>
+      </w:pPr>
+      <w:r>
+        <w:rPr>
+          <w:rFonts w:ascii="宋体" w:hAnsi="宋体" w:hint="eastAsia"/>
+        </w:rPr>
+        <w:t>其次是对于普通软</w:t>
+      </w:r>
+      <w:r>
+        <w:rPr>
+          <w:rFonts w:ascii="宋体" w:hAnsi="宋体" w:hint="eastAsia"/>
+        </w:rPr>
+        <w:t>件开发和游戏开发而言，</w:t>
+      </w:r>
+      <w:r>
+        <w:rPr>
+          <w:rFonts w:ascii="宋体" w:hAnsi="宋体" w:hint="eastAsia"/>
+        </w:rPr>
+        <w:t>现在大多数的开发而言使用的都是面向连接的可靠协议</w:t>
+      </w:r>
+      <w:r>
+        <w:rPr>
+          <w:rFonts w:ascii="宋体" w:hAnsi="宋体" w:hint="eastAsia"/>
+        </w:rPr>
+        <w:t>TCP</w:t>
+      </w:r>
+      <w:r>
+        <w:rPr>
+          <w:rFonts w:ascii="宋体" w:hAnsi="宋体" w:hint="eastAsia"/>
+        </w:rPr>
+        <w:t>，</w:t>
+      </w:r>
+      <w:r>
+        <w:rPr>
+          <w:rFonts w:ascii="宋体" w:hAnsi="宋体" w:hint="eastAsia"/>
+        </w:rPr>
+        <w:t>特别是游戏应用中，对网络的连接要求最高，玩家的数据需要即时而又准确地传输到服务器，</w:t>
+      </w:r>
+      <w:r>
+        <w:rPr>
+          <w:rFonts w:ascii="宋体" w:hAnsi="宋体" w:hint="eastAsia"/>
+        </w:rPr>
+        <w:t>所以在这些应用中，为了保证数据传输的可靠性，都是采用的TCP协议，而TCP协议可以传输的数据类型更为多，比如TCP可以传输原始的二进制数据，这一点是HTTP不具备的，但是原始的二进制数据游戏需要考虑的方面实在是太多（图片，基本数据类型、纯文本、音频数据……），在数据太大需要分片时，更加难以处理，所以这里无法对所有的数据类型进行处理；</w:t>
+      </w:r>
+      <w:r>
+        <w:rPr>
+          <w:rFonts w:ascii="宋体" w:hAnsi="宋体" w:hint="eastAsia"/>
+        </w:rPr>
+        <w:t>好消息是在使用TCP时，几本上会传输太过复杂的数据，因为复杂的数据都有更上层来处理，比如文件传输使用FTP，网页使用HTTP、邮件传输使用SMTP……作了这些分析后发现在一般的软件和游戏中传输的数据类型都是纯二进制或json、xml数据，而json和xml都属于纯文本的范畴，二进制都是些自定义的数据类型，也就是c/c++、j</w:t>
+      </w:r>
+      <w:r>
+        <w:rPr>
+          <w:rFonts w:ascii="宋体" w:hAnsi="宋体"/>
+        </w:rPr>
+        <w:t>ava</w:t>
+      </w:r>
+      <w:r>
+        <w:rPr>
+          <w:rFonts w:ascii="宋体" w:hAnsi="宋体" w:hint="eastAsia"/>
+        </w:rPr>
+        <w:t>中的struct/class，这些都是由</w:t>
+      </w:r>
+      <w:r>
+        <w:rPr>
+          <w:rFonts w:ascii="宋体" w:hAnsi="宋体" w:hint="eastAsia"/>
+        </w:rPr>
+        <w:t>char、</w:t>
+      </w:r>
+      <w:r>
+        <w:rPr>
+          <w:rFonts w:ascii="宋体" w:hAnsi="宋体" w:hint="eastAsia"/>
+        </w:rPr>
+        <w:lastRenderedPageBreak/>
+        <w:t>int、long、float、double等基本数据类型构成</w:t>
+      </w:r>
+      <w:r>
+        <w:rPr>
+          <w:rFonts w:ascii="宋体" w:hAnsi="宋体" w:hint="eastAsia"/>
+        </w:rPr>
+        <w:t>；</w:t>
+      </w:r>
+    </w:p>
+    <w:p>
+      <w:pPr>
+        <w:ind w:firstLineChars="200" w:firstLine="480"/>
+        <w:rPr>
+          <w:rFonts w:ascii="宋体" w:hAnsi="宋体"/>
+        </w:rPr>
+      </w:pPr>
+      <w:r>
+        <w:rPr>
+          <w:rFonts w:ascii="宋体" w:hAnsi="宋体" w:hint="eastAsia"/>
+        </w:rPr>
+        <w:t>但是对于在程序运行的时候，</w:t>
+      </w:r>
+      <w:r>
+        <w:rPr>
+          <w:rFonts w:ascii="宋体" w:hAnsi="宋体" w:hint="eastAsia"/>
+        </w:rPr>
+        <w:t>需要查看一下程序到底发送/接收到了什么数据，这个时候就需要数据抓取的功能，功能也就是网上所说的抓包软件wireshark之类的，但是wireshark对于抓取的数据包是把数据链路层、ip层、tcp层的协议数据也显示出来了，而这些对于应用开发人员来说是完全没有必要 的，所以在我所设计的这个软件中，不再显示这些底层协议，而是直接把我们发送的具体内容显示出来，</w:t>
+      </w:r>
+      <w:r>
+        <w:rPr>
+          <w:rFonts w:ascii="宋体" w:hAnsi="宋体" w:hint="eastAsia"/>
+        </w:rPr>
+        <w:t>而这些接收到的数据也是原始的TCP数据，处理方式和发送TCP</w:t>
+      </w:r>
+      <w:r>
+        <w:rPr>
+          <w:rFonts w:ascii="宋体" w:hAnsi="宋体" w:hint="eastAsia"/>
+        </w:rPr>
+        <w:t>数据时的处理方式一样，这样可以将它的数据解析部分与发送TCP数据部分的数据解析功能独立出来，设为公共部分。</w:t>
+      </w:r>
+    </w:p>
+    <w:p>
+      <w:pPr>
+        <w:pStyle w:val="2"/>
+      </w:pPr>
+      <w:r>
+        <w:rPr>
+          <w:rFonts w:hint="eastAsia"/>
+        </w:rPr>
+        <w:t xml:space="preserve">2.3 </w:t>
+      </w:r>
+      <w:r>
+        <w:rPr>
+          <w:rFonts w:hint="eastAsia"/>
+        </w:rPr>
+        <w:t>功能总结</w:t>
+      </w:r>
+    </w:p>
+    <w:p>
+      <w:pPr>
+        <w:rPr>
+          <w:rFonts w:ascii="宋体" w:hAnsi="宋体"/>
+        </w:rPr>
+      </w:pPr>
+      <w:r>
+        <w:rPr>
+          <w:rFonts w:ascii="宋体" w:hAnsi="宋体" w:hint="eastAsia"/>
+        </w:rPr>
+        <w:t xml:space="preserve">  综合上面需求分析里面提到的内容，这个软件的功能具体如下：</w:t>
+      </w:r>
+    </w:p>
+    <w:p>
+      <w:pPr>
+        <w:pStyle w:val="a7"/>
+        <w:numPr>
+          <w:ilvl w:val="0"/>
+          <w:numId w:val="2"/>
+        </w:numPr>
+        <w:ind w:firstLineChars="0"/>
+        <w:rPr>
+          <w:rFonts w:ascii="宋体" w:hAnsi="宋体"/>
+        </w:rPr>
+      </w:pPr>
+      <w:r>
+        <w:rPr>
+          <w:rFonts w:ascii="宋体" w:hAnsi="宋体" w:hint="eastAsia"/>
+        </w:rPr>
+        <w:t>发送HTTP请求：请求方式可以选择POST或GET；</w:t>
+      </w:r>
+    </w:p>
+    <w:p>
+      <w:pPr>
+        <w:pStyle w:val="a7"/>
+        <w:numPr>
+          <w:ilvl w:val="0"/>
+          <w:numId w:val="2"/>
+        </w:numPr>
+        <w:ind w:firstLineChars="0"/>
+        <w:rPr>
+          <w:rFonts w:ascii="宋体" w:hAnsi="宋体"/>
+        </w:rPr>
+      </w:pPr>
+      <w:r>
+        <w:rPr>
+          <w:rFonts w:ascii="宋体" w:hAnsi="宋体" w:hint="eastAsia"/>
+        </w:rPr>
+        <w:t>发送TCP数据：发送的数据可以是纯文本、二进制数据流；</w:t>
+      </w:r>
+    </w:p>
+    <w:p>
+      <w:pPr>
+        <w:pStyle w:val="a7"/>
+        <w:numPr>
+          <w:ilvl w:val="0"/>
+          <w:numId w:val="2"/>
+        </w:numPr>
+        <w:ind w:firstLineChars="0"/>
+        <w:rPr>
+          <w:rFonts w:ascii="宋体" w:hAnsi="宋体"/>
+        </w:rPr>
+      </w:pPr>
+      <w:r>
+        <w:rPr>
+          <w:rFonts w:ascii="宋体" w:hAnsi="宋体" w:hint="eastAsia"/>
+        </w:rPr>
+        <w:t>抓取与指定主机+端口的通信数据，并且可以查看单条数据的详细信息；</w:t>
+      </w:r>
+    </w:p>
+    <w:p>
+      <w:pPr>
+        <w:pStyle w:val="a7"/>
+        <w:numPr>
+          <w:ilvl w:val="0"/>
+          <w:numId w:val="2"/>
+        </w:numPr>
+        <w:ind w:firstLineChars="0"/>
+        <w:rPr>
+          <w:rFonts w:ascii="宋体" w:hAnsi="宋体"/>
+        </w:rPr>
+      </w:pPr>
+      <w:r>
+        <w:rPr>
+          <w:rFonts w:ascii="宋体" w:hAnsi="宋体" w:hint="eastAsia"/>
+        </w:rPr>
+        <w:t>整个软件都带图形界面，方便用户操作；</w:t>
+      </w:r>
+    </w:p>
+    <w:p>
+      <w:pPr>
+        <w:pStyle w:val="a7"/>
+        <w:numPr>
+          <w:ilvl w:val="0"/>
+          <w:numId w:val="2"/>
+        </w:numPr>
+        <w:ind w:firstLineChars="0"/>
+        <w:rPr>
+          <w:rFonts w:ascii="宋体" w:hAnsi="宋体"/>
+        </w:rPr>
+      </w:pPr>
+      <w:r>
+        <w:rPr>
+          <w:rFonts w:ascii="宋体" w:hAnsi="宋体" w:hint="eastAsia"/>
+        </w:rPr>
+        <w:t>对于TCP数据，支持加密解密，压缩解压功能，应对多变的环境；</w:t>
+      </w:r>
+    </w:p>
+    <w:p>
+      <w:pPr>
+        <w:rPr>
+          <w:rFonts w:ascii="宋体" w:hAnsi="宋体"/>
+        </w:rPr>
+      </w:pPr>
+    </w:p>
+    <w:p>
+      <w:pPr>
+        <w:pStyle w:val="2"/>
+      </w:pPr>
+      <w:r>
+        <w:rPr>
+          <w:rFonts w:hint="eastAsia"/>
+        </w:rPr>
+        <w:t>2.4</w:t>
+      </w:r>
+      <w:r>
+        <w:rPr>
+          <w:rFonts w:hint="eastAsia"/>
+        </w:rPr>
+        <w:t xml:space="preserve"> </w:t>
+      </w:r>
+      <w:r>
+        <w:rPr>
+          <w:rFonts w:hint="eastAsia"/>
+        </w:rPr>
+        <w:t>开发环境的选择</w:t>
+      </w:r>
+      <w:r>
+        <w:rPr>
+          <w:rFonts w:hint="eastAsia"/>
+        </w:rPr>
+        <w:t>；</w:t>
+      </w:r>
+    </w:p>
+    <w:p>
+      <w:pPr>
         <w:rPr>
           <w:rFonts w:ascii="宋体"/>
         </w:rPr>
@@ -188,26 +541,74 @@
         <w:rPr>
           <w:rFonts w:ascii="宋体" w:hint="eastAsia"/>
         </w:rPr>
-        <w:t xml:space="preserve">2.1 </w:t>
-      </w:r>
-      <w:r>
-        <w:rPr>
-          <w:rFonts w:ascii="宋体" w:hint="eastAsia"/>
-        </w:rPr>
-        <w:t>软件应用场景</w:t>
-      </w:r>
-    </w:p>
-    <w:p>
-      <w:pPr>
-        <w:rPr>
-          <w:rFonts w:ascii="宋体" w:hAnsi="宋体" w:hint="eastAsia"/>
-        </w:rPr>
-      </w:pPr>
-      <w:r>
-        <w:rPr>
-          <w:rFonts w:ascii="宋体" w:hAnsi="宋体" w:hint="eastAsia"/>
-        </w:rPr>
-        <w:t xml:space="preserve">  涉及到网络相关的开发：比如web开发、游戏开发、APP开发、普通的软件……一系列需要发送或接收TCP数据的应用；</w:t>
+        <w:t xml:space="preserve">  </w:t>
+      </w:r>
+      <w:r>
+        <w:rPr>
+          <w:rFonts w:ascii="宋体" w:hint="eastAsia"/>
+        </w:rPr>
+        <w:t>现在主流的操作系统是windows，linux和mac用户只是极少数，所以不作考虑，软件的图形界面使用强大的开源图形框架Qt，与网络交互的部分也使用Qt中封装的网络部分；数据抓取使用开源软件wireshark</w:t>
+      </w:r>
+      <w:r>
+        <w:rPr>
+          <w:rFonts w:ascii="宋体" w:hint="eastAsia"/>
+        </w:rPr>
+        <w:t xml:space="preserve"> </w:t>
+      </w:r>
+      <w:r>
+        <w:rPr>
+          <w:rFonts w:ascii="宋体" w:hint="eastAsia"/>
+        </w:rPr>
+        <w:t>的底层库winpcap</w:t>
+      </w:r>
+      <w:r>
+        <w:rPr>
+          <w:rFonts w:ascii="宋体" w:hint="eastAsia"/>
+        </w:rPr>
+        <w:t>，数据压缩暂时使用现阶段应用较为广泛的quicklz算法，数据加密解密使用对称加密算法RC4和DES；</w:t>
+      </w:r>
+    </w:p>
+    <w:p>
+      <w:pPr>
+        <w:pStyle w:val="1"/>
+      </w:pPr>
+      <w:r>
+        <w:rPr>
+          <w:rFonts w:hint="eastAsia"/>
+        </w:rPr>
+        <w:t>第三章</w:t>
+      </w:r>
+      <w:r>
+        <w:rPr>
+          <w:rFonts w:hint="eastAsia"/>
+        </w:rPr>
+        <w:t xml:space="preserve"> </w:t>
+      </w:r>
+      <w:r>
+        <w:t xml:space="preserve"> </w:t>
+      </w:r>
+      <w:r>
+        <w:rPr>
+          <w:rFonts w:hint="eastAsia"/>
+        </w:rPr>
+        <w:t>软件框架设计</w:t>
+      </w:r>
+    </w:p>
+    <w:p>
+      <w:pPr>
+        <w:pStyle w:val="2"/>
+      </w:pPr>
+      <w:r>
+        <w:rPr>
+          <w:rFonts w:hint="eastAsia"/>
+        </w:rPr>
+        <w:t xml:space="preserve">3.1 </w:t>
+      </w:r>
+      <w:r>
+        <w:rPr>
+          <w:rFonts w:hint="eastAsia"/>
+        </w:rPr>
+        <w:t>子系统划分以及系统模块设计</w:t>
       </w:r>
     </w:p>
     <w:p>
@@ -220,354 +621,338 @@
         <w:rPr>
           <w:rFonts w:ascii="宋体" w:hint="eastAsia"/>
         </w:rPr>
-        <w:t xml:space="preserve">2.2 </w:t>
-      </w:r>
-      <w:r>
-        <w:rPr>
-          <w:rFonts w:ascii="宋体" w:hint="eastAsia"/>
-        </w:rPr>
-        <w:t>需求分析</w:t>
-      </w:r>
-    </w:p>
-    <w:p>
-      <w:pPr>
-        <w:rPr>
-          <w:rFonts w:ascii="宋体" w:hAnsi="宋体"/>
-        </w:rPr>
-      </w:pPr>
-      <w:r>
-        <w:rPr>
-          <w:rFonts w:ascii="宋体" w:hAnsi="宋体" w:hint="eastAsia"/>
-        </w:rPr>
-        <w:t xml:space="preserve">  既然是开发中会遇到的工作，就先要分析我们在实际的开发中到底会进行哪些操作，</w:t>
-      </w:r>
-      <w:r>
-        <w:rPr>
-          <w:rFonts w:ascii="宋体" w:hAnsi="宋体" w:hint="eastAsia"/>
-        </w:rPr>
-        <w:t>首先是web</w:t>
-      </w:r>
-      <w:r>
-        <w:rPr>
-          <w:rFonts w:ascii="宋体" w:hAnsi="宋体" w:hint="eastAsia"/>
-        </w:rPr>
-        <w:t>开发，涉及到的基本上是HTTP协议，发送数据有两种方式：POST和GET，请求的内容是URL+参数，响应的数据比较多样化，有html、xml、json、以及各种格式的图片、视频、音乐文件，所以对于web开发者而言，做的事情相对较少，只需要完成POST和GET两种传输数据的方法，以及把收到的数据用适当的形式显示出来即可；其次是对于普通软</w:t>
-      </w:r>
-      <w:r>
-        <w:rPr>
-          <w:rFonts w:ascii="宋体" w:hAnsi="宋体" w:hint="eastAsia"/>
-        </w:rPr>
-        <w:t>件开发和游戏开发而言，</w:t>
-      </w:r>
-      <w:r>
-        <w:rPr>
-          <w:rFonts w:ascii="宋体" w:hAnsi="宋体" w:hint="eastAsia"/>
-        </w:rPr>
-        <w:t>现在大多数的开发而言使用的都是面向连接的可靠协议</w:t>
-      </w:r>
-      <w:r>
-        <w:rPr>
-          <w:rFonts w:ascii="宋体" w:hAnsi="宋体" w:hint="eastAsia"/>
-        </w:rPr>
-        <w:t>TCP</w:t>
-      </w:r>
-      <w:r>
-        <w:rPr>
-          <w:rFonts w:ascii="宋体" w:hAnsi="宋体" w:hint="eastAsia"/>
-        </w:rPr>
-        <w:t>，</w:t>
-      </w:r>
-      <w:r>
-        <w:rPr>
-          <w:rFonts w:ascii="宋体" w:hAnsi="宋体" w:hint="eastAsia"/>
-        </w:rPr>
-        <w:t>特别是游戏应用中，对网络的连接要求最高，玩家的数据需要即时而又准确地传输到服务器，</w:t>
-      </w:r>
-      <w:r>
-        <w:rPr>
-          <w:rFonts w:ascii="宋体" w:hAnsi="宋体" w:hint="eastAsia"/>
-        </w:rPr>
-        <w:t>所以在这些应用中，为了保证数据传输的可靠性，都是采用的TCP协议，而TCP协议可以传输的数据类型更为多，比如TCP可以传输原始的二进制数据，这一点是HTTP不具备的，但是原始的二进制数据游戏需要考虑的方面实在是太多（图片，基本数据类型、纯文本、音频数据……），在数据太大需要分片时，更加难以处理，所以这里无法对所有的数据类型进行处理；</w:t>
-      </w:r>
-      <w:r>
-        <w:rPr>
-          <w:rFonts w:ascii="宋体" w:hAnsi="宋体" w:hint="eastAsia"/>
-        </w:rPr>
-        <w:t>好消息是在使用TCP时，几本上会传输太过复杂的数据，因为复杂的数据都有更上层来处理，比如文件传输使用FTP，网页使用HTTP、邮件传输使用SMTP……作了这些分析后发现在一般的软件和游戏中传输的数据类型都是纯二进制或json、xml数据，而json和xml都属于纯文本的范畴，二进制都是些自定义的数据类型，也就是c/c++、j</w:t>
-      </w:r>
-      <w:r>
-        <w:rPr>
-          <w:rFonts w:ascii="宋体" w:hAnsi="宋体"/>
-        </w:rPr>
-        <w:t>ava</w:t>
-      </w:r>
-      <w:r>
-        <w:rPr>
-          <w:rFonts w:ascii="宋体" w:hAnsi="宋体" w:hint="eastAsia"/>
-        </w:rPr>
-        <w:t>中的struct/class，这些都是由</w:t>
-      </w:r>
-      <w:r>
-        <w:rPr>
-          <w:rFonts w:ascii="宋体" w:hAnsi="宋体" w:hint="eastAsia"/>
-        </w:rPr>
-        <w:t>char、int、long、float、double等基本数据类型构成</w:t>
-      </w:r>
-      <w:r>
-        <w:rPr>
-          <w:rFonts w:ascii="宋体" w:hAnsi="宋体" w:hint="eastAsia"/>
-        </w:rPr>
-        <w:t>；</w:t>
-      </w:r>
-      <w:r>
-        <w:rPr>
-          <w:rFonts w:ascii="宋体" w:hAnsi="宋体" w:hint="eastAsia"/>
-        </w:rPr>
-        <w:t>但是对于在程序运行的时候</w:t>
+        <w:t xml:space="preserve">  a</w:t>
+      </w:r>
+      <w:r>
+        <w:rPr>
+          <w:rFonts w:ascii="宋体"/>
+        </w:rPr>
+        <w:t xml:space="preserve">. </w:t>
+      </w:r>
+      <w:r>
+        <w:rPr>
+          <w:rFonts w:ascii="宋体" w:hint="eastAsia"/>
+        </w:rPr>
+        <w:t>主界面：</w:t>
+      </w:r>
+    </w:p>
+    <w:p>
+      <w:pPr>
+        <w:rPr>
+          <w:rFonts w:ascii="宋体"/>
+        </w:rPr>
+      </w:pPr>
+      <w:r>
+        <w:rPr>
+          <w:rFonts w:ascii="宋体" w:hint="eastAsia"/>
+        </w:rPr>
+        <w:t xml:space="preserve">  b. HTTP数据包发送模块：</w:t>
+      </w:r>
+    </w:p>
+    <w:p>
+      <w:pPr>
+        <w:rPr>
+          <w:rFonts w:ascii="宋体"/>
+        </w:rPr>
+      </w:pPr>
+      <w:r>
+        <w:rPr>
+          <w:rFonts w:ascii="宋体" w:hint="eastAsia"/>
+        </w:rPr>
+        <w:t xml:space="preserve">  c</w:t>
+      </w:r>
+      <w:r>
+        <w:rPr>
+          <w:rFonts w:ascii="宋体"/>
+        </w:rPr>
+        <w:t>.</w:t>
+      </w:r>
+      <w:r>
+        <w:rPr>
+          <w:rFonts w:ascii="宋体" w:hint="eastAsia"/>
+        </w:rPr>
+        <w:t xml:space="preserve"> TCP数据发送模块：</w:t>
+      </w:r>
+    </w:p>
+    <w:p>
+      <w:pPr>
+        <w:rPr>
+          <w:rFonts w:ascii="宋体"/>
+        </w:rPr>
+      </w:pPr>
+      <w:r>
+        <w:rPr>
+          <w:rFonts w:ascii="宋体" w:hint="eastAsia"/>
+        </w:rPr>
+        <w:t xml:space="preserve">  d</w:t>
+      </w:r>
+      <w:r>
+        <w:rPr>
+          <w:rFonts w:ascii="宋体"/>
+        </w:rPr>
+        <w:t xml:space="preserve">. </w:t>
+      </w:r>
+      <w:r>
+        <w:rPr>
+          <w:rFonts w:ascii="宋体" w:hint="eastAsia"/>
+        </w:rPr>
+        <w:t>数据监听</w:t>
+      </w:r>
+      <w:r>
+        <w:rPr>
+          <w:rFonts w:ascii="宋体" w:hint="eastAsia"/>
+        </w:rPr>
+        <w:t>模块</w:t>
       </w:r>
       <w:bookmarkStart w:id="0" w:name="_GoBack"/>
       <w:bookmarkEnd w:id="0"/>
       <w:r>
         <w:rPr>
-          <w:rFonts w:ascii="宋体" w:hAnsi="宋体" w:hint="eastAsia"/>
-        </w:rPr>
-        <w:t>，</w:t>
-      </w:r>
-      <w:r>
-        <w:rPr>
-          <w:rFonts w:ascii="宋体" w:hAnsi="宋体" w:hint="eastAsia"/>
-        </w:rPr>
-        <w:t xml:space="preserve">需要查看一下程序到底发送/接收到了什么数据，这个时候就需要数据抓取的功能，功能也就是网上所说的抓包软件wireshark之类的，但是wireshark对于抓取的数据包是把数据链路层、ip层、tcp层的协议数据也显示出来了，而这些对于应用开发人员来说是完全没有必要 </w:t>
-      </w:r>
-      <w:r>
-        <w:rPr>
-          <w:rFonts w:ascii="宋体" w:hAnsi="宋体" w:hint="eastAsia"/>
-        </w:rPr>
+          <w:rFonts w:ascii="宋体" w:hint="eastAsia"/>
+        </w:rPr>
+        <w:t>：</w:t>
+      </w:r>
+    </w:p>
+    <w:p>
+      <w:pPr>
+        <w:rPr>
+          <w:rFonts w:ascii="宋体"/>
+        </w:rPr>
+      </w:pPr>
+      <w:r>
+        <w:rPr>
+          <w:rFonts w:ascii="宋体" w:hint="eastAsia"/>
+        </w:rPr>
+        <w:t xml:space="preserve">  e. 数据解析模块：</w:t>
+      </w:r>
+    </w:p>
+    <w:p>
+      <w:pPr>
+        <w:rPr>
+          <w:rFonts w:ascii="宋体" w:hint="eastAsia"/>
+        </w:rPr>
+      </w:pPr>
+      <w:r>
+        <w:rPr>
+          <w:rFonts w:ascii="宋体" w:hint="eastAsia"/>
+        </w:rPr>
+        <w:t xml:space="preserve">  f. 数据压缩解压、加密解密模块：</w:t>
+      </w:r>
+    </w:p>
+    <w:p>
+      <w:pPr>
+        <w:pStyle w:val="2"/>
+      </w:pPr>
+      <w:r>
         <w:lastRenderedPageBreak/>
-        <w:t>的，所以在我所设计的这个软件中，不再显示这些底层协议，而是直接把我们发送的具体内容显示出来，</w:t>
-      </w:r>
-    </w:p>
-    <w:p>
-      <w:pPr>
-        <w:rPr>
-          <w:rFonts w:ascii="宋体" w:hAnsi="宋体" w:hint="eastAsia"/>
-        </w:rPr>
-      </w:pPr>
-      <w:r>
-        <w:rPr>
-          <w:rFonts w:ascii="宋体" w:hAnsi="宋体" w:hint="eastAsia"/>
-        </w:rPr>
-        <w:t>2.3 功能总结</w:t>
-      </w:r>
-    </w:p>
-    <w:p>
-      <w:pPr>
-        <w:rPr>
-          <w:rFonts w:ascii="宋体"/>
-        </w:rPr>
-      </w:pPr>
-      <w:r>
-        <w:rPr>
-          <w:rFonts w:ascii="宋体" w:hint="eastAsia"/>
-        </w:rPr>
-        <w:t>2.4</w:t>
-      </w:r>
-      <w:r>
-        <w:rPr>
-          <w:rFonts w:ascii="宋体" w:hint="eastAsia"/>
+        <w:t xml:space="preserve">3.2 </w:t>
+      </w:r>
+      <w:r>
+        <w:rPr>
+          <w:rFonts w:hint="eastAsia"/>
+        </w:rPr>
+        <w:t>系统流程图</w:t>
+      </w:r>
+    </w:p>
+    <w:p>
+      <w:pPr>
+        <w:rPr>
+          <w:rFonts w:ascii="宋体" w:hint="eastAsia"/>
+        </w:rPr>
+      </w:pPr>
+      <w:r>
+        <w:rPr>
+          <w:rFonts w:ascii="宋体" w:hint="eastAsia"/>
+        </w:rPr>
+        <w:t xml:space="preserve">  先放着，有时间再画</w:t>
+      </w:r>
+    </w:p>
+    <w:p>
+      <w:pPr>
+        <w:pStyle w:val="1"/>
+      </w:pPr>
+      <w:r>
+        <w:rPr>
+          <w:rFonts w:hint="eastAsia"/>
+        </w:rPr>
+        <w:t>第四章</w:t>
+      </w:r>
+      <w:r>
+        <w:rPr>
+          <w:rFonts w:hint="eastAsia"/>
         </w:rPr>
         <w:t xml:space="preserve"> </w:t>
       </w:r>
       <w:r>
-        <w:rPr>
-          <w:rFonts w:ascii="宋体" w:hint="eastAsia"/>
-        </w:rPr>
-        <w:t>开发环境的选择</w:t>
-      </w:r>
-    </w:p>
-    <w:p>
-      <w:pPr>
-        <w:pStyle w:val="1"/>
-      </w:pPr>
-      <w:r>
-        <w:rPr>
-          <w:rFonts w:hint="eastAsia"/>
-        </w:rPr>
-        <w:t>第三章</w:t>
-      </w:r>
-      <w:r>
-        <w:rPr>
-          <w:rFonts w:hint="eastAsia"/>
-        </w:rPr>
         <w:t xml:space="preserve"> </w:t>
       </w:r>
       <w:r>
+        <w:rPr>
+          <w:rFonts w:hint="eastAsia"/>
+        </w:rPr>
+        <w:t>软件详细设计</w:t>
+      </w:r>
+    </w:p>
+    <w:p>
+      <w:pPr>
+        <w:rPr>
+          <w:rFonts w:ascii="宋体" w:hAnsi="宋体"/>
+        </w:rPr>
+      </w:pPr>
+      <w:r>
+        <w:rPr>
+          <w:rFonts w:ascii="宋体" w:hAnsi="宋体" w:hint="eastAsia"/>
+        </w:rPr>
+        <w:t xml:space="preserve">4.1 </w:t>
+      </w:r>
+      <w:r>
+        <w:rPr>
+          <w:rFonts w:ascii="宋体" w:hAnsi="宋体" w:hint="eastAsia"/>
+        </w:rPr>
+        <w:t>HTTP</w:t>
+      </w:r>
+      <w:r>
+        <w:rPr>
+          <w:rFonts w:ascii="宋体" w:hAnsi="宋体" w:hint="eastAsia"/>
+        </w:rPr>
+        <w:t>数据发送：</w:t>
+      </w:r>
+    </w:p>
+    <w:p>
+      <w:pPr>
+        <w:rPr>
+          <w:rFonts w:ascii="宋体" w:hAnsi="宋体"/>
+        </w:rPr>
+      </w:pPr>
+      <w:r>
+        <w:rPr>
+          <w:rFonts w:ascii="宋体" w:hAnsi="宋体" w:hint="eastAsia"/>
+        </w:rPr>
+        <w:t xml:space="preserve">4.2 </w:t>
+      </w:r>
+      <w:r>
+        <w:rPr>
+          <w:rFonts w:ascii="宋体" w:hAnsi="宋体" w:hint="eastAsia"/>
+        </w:rPr>
+        <w:t>TCP</w:t>
+      </w:r>
+      <w:r>
+        <w:rPr>
+          <w:rFonts w:ascii="宋体" w:hAnsi="宋体" w:hint="eastAsia"/>
+        </w:rPr>
+        <w:t>数据发送：</w:t>
+      </w:r>
+    </w:p>
+    <w:p>
+      <w:pPr>
+        <w:rPr>
+          <w:rFonts w:ascii="宋体" w:hAnsi="宋体"/>
+        </w:rPr>
+      </w:pPr>
+      <w:r>
+        <w:rPr>
+          <w:rFonts w:ascii="宋体" w:hAnsi="宋体" w:hint="eastAsia"/>
+        </w:rPr>
+        <w:t xml:space="preserve">4.3 </w:t>
+      </w:r>
+      <w:r>
+        <w:rPr>
+          <w:rFonts w:ascii="宋体" w:hAnsi="宋体" w:hint="eastAsia"/>
+        </w:rPr>
+        <w:t>TCP</w:t>
+      </w:r>
+      <w:r>
+        <w:rPr>
+          <w:rFonts w:ascii="宋体" w:hAnsi="宋体" w:hint="eastAsia"/>
+        </w:rPr>
+        <w:t>数据解析</w:t>
+      </w:r>
+      <w:r>
+        <w:rPr>
+          <w:rFonts w:ascii="宋体" w:hAnsi="宋体" w:hint="eastAsia"/>
+        </w:rPr>
+        <w:t>：</w:t>
+      </w:r>
+    </w:p>
+    <w:p>
+      <w:pPr>
+        <w:rPr>
+          <w:rFonts w:ascii="宋体" w:hAnsi="宋体" w:hint="eastAsia"/>
+        </w:rPr>
+      </w:pPr>
+      <w:r>
+        <w:rPr>
+          <w:rFonts w:ascii="宋体" w:hAnsi="宋体" w:hint="eastAsia"/>
+        </w:rPr>
+        <w:t>4.4</w:t>
+      </w:r>
+      <w:r>
+        <w:rPr>
+          <w:rFonts w:ascii="宋体" w:hAnsi="宋体"/>
+        </w:rPr>
         <w:t xml:space="preserve"> </w:t>
       </w:r>
       <w:r>
         <w:rPr>
-          <w:rFonts w:hint="eastAsia"/>
-        </w:rPr>
-        <w:t>软件框架设计</w:t>
-      </w:r>
-    </w:p>
-    <w:p>
-      <w:pPr>
-        <w:rPr>
-          <w:rFonts w:ascii="宋体"/>
-        </w:rPr>
-      </w:pPr>
-      <w:r>
-        <w:rPr>
-          <w:rFonts w:ascii="宋体" w:hint="eastAsia"/>
-        </w:rPr>
-        <w:t xml:space="preserve">3.1 </w:t>
-      </w:r>
-      <w:r>
-        <w:rPr>
-          <w:rFonts w:ascii="宋体" w:hint="eastAsia"/>
-        </w:rPr>
-        <w:t>子系统划分以及系统模块设计</w:t>
-      </w:r>
-    </w:p>
-    <w:p>
-      <w:pPr>
-        <w:rPr>
-          <w:rFonts w:ascii="宋体"/>
-        </w:rPr>
-      </w:pPr>
-      <w:r>
-        <w:rPr>
-          <w:rFonts w:ascii="宋体"/>
-        </w:rPr>
-        <w:t xml:space="preserve">3.2 </w:t>
-      </w:r>
-      <w:r>
-        <w:rPr>
-          <w:rFonts w:ascii="宋体" w:hint="eastAsia"/>
-        </w:rPr>
-        <w:t>系统流程图</w:t>
-      </w:r>
-    </w:p>
-    <w:p>
-      <w:pPr>
-        <w:pStyle w:val="1"/>
-      </w:pPr>
-      <w:r>
-        <w:rPr>
-          <w:rFonts w:hint="eastAsia"/>
-        </w:rPr>
-        <w:t>第四章</w:t>
-      </w:r>
-      <w:r>
-        <w:rPr>
-          <w:rFonts w:hint="eastAsia"/>
+          <w:rFonts w:ascii="宋体" w:hAnsi="宋体" w:hint="eastAsia"/>
+        </w:rPr>
+        <w:t>数据压缩解压、加密解密：</w:t>
+      </w:r>
+    </w:p>
+    <w:p>
+      <w:pPr>
+        <w:rPr>
+          <w:rFonts w:ascii="宋体" w:hAnsi="宋体"/>
+        </w:rPr>
+      </w:pPr>
+      <w:r>
+        <w:rPr>
+          <w:rFonts w:ascii="宋体" w:hAnsi="宋体" w:hint="eastAsia"/>
+        </w:rPr>
+        <w:t>4.5</w:t>
+      </w:r>
+      <w:r>
+        <w:rPr>
+          <w:rFonts w:ascii="宋体" w:hAnsi="宋体" w:hint="eastAsia"/>
         </w:rPr>
         <w:t xml:space="preserve"> </w:t>
       </w:r>
       <w:r>
+        <w:rPr>
+          <w:rFonts w:ascii="宋体" w:hAnsi="宋体" w:hint="eastAsia"/>
+        </w:rPr>
+        <w:t>数据监听：</w:t>
+      </w:r>
+    </w:p>
+    <w:p>
+      <w:pPr>
+        <w:rPr>
+          <w:rFonts w:ascii="宋体" w:hAnsi="宋体"/>
+        </w:rPr>
+      </w:pPr>
+      <w:r>
+        <w:rPr>
+          <w:rFonts w:ascii="宋体" w:hAnsi="宋体" w:hint="eastAsia"/>
+        </w:rPr>
+        <w:t>4.6</w:t>
+      </w:r>
+      <w:r>
+        <w:rPr>
+          <w:rFonts w:ascii="宋体" w:hAnsi="宋体" w:hint="eastAsia"/>
+        </w:rPr>
         <w:t xml:space="preserve"> </w:t>
       </w:r>
       <w:r>
         <w:rPr>
-          <w:rFonts w:hint="eastAsia"/>
-        </w:rPr>
-        <w:t>软件详细设计</w:t>
-      </w:r>
-    </w:p>
-    <w:p>
-      <w:pPr>
-        <w:rPr>
-          <w:rFonts w:ascii="宋体" w:hAnsi="宋体"/>
-        </w:rPr>
-      </w:pPr>
-      <w:r>
-        <w:rPr>
-          <w:rFonts w:ascii="宋体" w:hAnsi="宋体" w:hint="eastAsia"/>
-        </w:rPr>
-        <w:t xml:space="preserve">4.1 </w:t>
-      </w:r>
-      <w:r>
-        <w:rPr>
-          <w:rFonts w:ascii="宋体" w:hAnsi="宋体" w:hint="eastAsia"/>
-        </w:rPr>
-        <w:t>HTTP数据发送模块</w:t>
-      </w:r>
-    </w:p>
-    <w:p>
-      <w:pPr>
-        <w:rPr>
-          <w:rFonts w:ascii="宋体" w:hAnsi="宋体"/>
-        </w:rPr>
-      </w:pPr>
-      <w:r>
-        <w:rPr>
-          <w:rFonts w:ascii="宋体" w:hAnsi="宋体" w:hint="eastAsia"/>
-        </w:rPr>
-        <w:t xml:space="preserve">4.2 </w:t>
-      </w:r>
-      <w:r>
-        <w:rPr>
-          <w:rFonts w:ascii="宋体" w:hAnsi="宋体" w:hint="eastAsia"/>
-        </w:rPr>
-        <w:t>TCP数据发送模块</w:t>
-      </w:r>
-    </w:p>
-    <w:p>
-      <w:pPr>
-        <w:rPr>
-          <w:rFonts w:ascii="宋体" w:hAnsi="宋体"/>
-        </w:rPr>
-      </w:pPr>
-      <w:r>
-        <w:rPr>
-          <w:rFonts w:ascii="宋体" w:hAnsi="宋体" w:hint="eastAsia"/>
-        </w:rPr>
-        <w:t xml:space="preserve">4.3 </w:t>
-      </w:r>
-      <w:r>
-        <w:rPr>
-          <w:rFonts w:ascii="宋体" w:hAnsi="宋体" w:hint="eastAsia"/>
-        </w:rPr>
-        <w:t>TCP数据接收模块</w:t>
-      </w:r>
-    </w:p>
-    <w:p>
-      <w:pPr>
-        <w:rPr>
-          <w:rFonts w:ascii="宋体" w:hAnsi="宋体"/>
-        </w:rPr>
-      </w:pPr>
-      <w:r>
-        <w:rPr>
-          <w:rFonts w:ascii="宋体" w:hAnsi="宋体" w:hint="eastAsia"/>
-        </w:rPr>
-        <w:t xml:space="preserve">4.4 </w:t>
-      </w:r>
-      <w:r>
-        <w:rPr>
-          <w:rFonts w:ascii="宋体" w:hAnsi="宋体" w:hint="eastAsia"/>
-        </w:rPr>
-        <w:t>数据监听模块</w:t>
-      </w:r>
-    </w:p>
-    <w:p>
-      <w:pPr>
-        <w:rPr>
-          <w:rFonts w:ascii="宋体" w:hAnsi="宋体"/>
-        </w:rPr>
-      </w:pPr>
-      <w:r>
-        <w:rPr>
-          <w:rFonts w:ascii="宋体" w:hAnsi="宋体" w:hint="eastAsia"/>
-        </w:rPr>
-        <w:t xml:space="preserve">4.5 </w:t>
-      </w:r>
-      <w:r>
-        <w:rPr>
           <w:rFonts w:ascii="宋体" w:hAnsi="宋体" w:hint="eastAsia"/>
         </w:rPr>
         <w:t>整合</w:t>
+      </w:r>
+      <w:r>
+        <w:rPr>
+          <w:rFonts w:ascii="宋体" w:hAnsi="宋体" w:hint="eastAsia"/>
+        </w:rPr>
+        <w:t>：</w:t>
       </w:r>
     </w:p>
     <w:p>
@@ -734,16 +1119,16 @@
 <file path=word/numbering.xml><?xml version="1.0" encoding="utf-8"?>
 <w:numbering xmlns:wpc="http://schemas.microsoft.com/office/word/2010/wordprocessingCanvas" xmlns:cx="http://schemas.microsoft.com/office/drawing/2014/chartex" xmlns:mc="http://schemas.openxmlformats.org/markup-compatibility/2006" xmlns:o="urn:schemas-microsoft-com:office:office" xmlns:r="http://schemas.openxmlformats.org/officeDocument/2006/relationships" xmlns:m="http://schemas.openxmlformats.org/officeDocument/2006/math" xmlns:v="urn:schemas-microsoft-com:vml" xmlns:wp14="http://schemas.microsoft.com/office/word/2010/wordprocessingDrawing" xmlns:wp="http://schemas.openxmlformats.org/drawingml/2006/wordprocessingDrawing" xmlns:w10="urn:schemas-microsoft-com:office:word" xmlns:w="http://schemas.openxmlformats.org/wordprocessingml/2006/main" xmlns:w14="http://schemas.microsoft.com/office/word/2010/wordml" xmlns:w15="http://schemas.microsoft.com/office/word/2012/wordml" xmlns:w16se="http://schemas.microsoft.com/office/word/2015/wordml/symex" xmlns:wpg="http://schemas.microsoft.com/office/word/2010/wordprocessingGroup" xmlns:wpi="http://schemas.microsoft.com/office/word/2010/wordprocessingInk" xmlns:wne="http://schemas.microsoft.com/office/word/2006/wordml" xmlns:wps="http://schemas.microsoft.com/office/word/2010/wordprocessingShape" mc:Ignorable="w14 w15 w16se wp14">
   <w:abstractNum w:abstractNumId="0" w15:restartNumberingAfterBreak="0">
-    <w:nsid w:val="41CC77B8"/>
+    <w:nsid w:val="3F1E1906"/>
     <w:multiLevelType w:val="hybridMultilevel"/>
-    <w:tmpl w:val="174ACC0E"/>
-    <w:lvl w:ilvl="0" w:tplc="BD9200E2">
+    <w:tmpl w:val="ADB47A5E"/>
+    <w:lvl w:ilvl="0" w:tplc="4B381D42">
       <w:start w:val="1"/>
-      <w:numFmt w:val="decimal"/>
-      <w:lvlText w:val="%1、"/>
+      <w:numFmt w:val="lowerLetter"/>
+      <w:lvlText w:val="%1."/>
       <w:lvlJc w:val="left"/>
       <w:pPr>
-        <w:ind w:left="360" w:hanging="360"/>
+        <w:ind w:left="600" w:hanging="360"/>
       </w:pPr>
       <w:rPr>
         <w:rFonts w:hint="default"/>
@@ -755,7 +1140,7 @@
       <w:lvlText w:val="%2)"/>
       <w:lvlJc w:val="left"/>
       <w:pPr>
-        <w:ind w:left="840" w:hanging="420"/>
+        <w:ind w:left="1080" w:hanging="420"/>
       </w:pPr>
     </w:lvl>
     <w:lvl w:ilvl="2" w:tplc="0409001B" w:tentative="1">
@@ -764,7 +1149,7 @@
       <w:lvlText w:val="%3."/>
       <w:lvlJc w:val="right"/>
       <w:pPr>
-        <w:ind w:left="1260" w:hanging="420"/>
+        <w:ind w:left="1500" w:hanging="420"/>
       </w:pPr>
     </w:lvl>
     <w:lvl w:ilvl="3" w:tplc="0409000F" w:tentative="1">
@@ -773,7 +1158,7 @@
       <w:lvlText w:val="%4."/>
       <w:lvlJc w:val="left"/>
       <w:pPr>
-        <w:ind w:left="1680" w:hanging="420"/>
+        <w:ind w:left="1920" w:hanging="420"/>
       </w:pPr>
     </w:lvl>
     <w:lvl w:ilvl="4" w:tplc="04090019" w:tentative="1">
@@ -782,7 +1167,7 @@
       <w:lvlText w:val="%5)"/>
       <w:lvlJc w:val="left"/>
       <w:pPr>
-        <w:ind w:left="2100" w:hanging="420"/>
+        <w:ind w:left="2340" w:hanging="420"/>
       </w:pPr>
     </w:lvl>
     <w:lvl w:ilvl="5" w:tplc="0409001B" w:tentative="1">
@@ -791,7 +1176,7 @@
       <w:lvlText w:val="%6."/>
       <w:lvlJc w:val="right"/>
       <w:pPr>
-        <w:ind w:left="2520" w:hanging="420"/>
+        <w:ind w:left="2760" w:hanging="420"/>
       </w:pPr>
     </w:lvl>
     <w:lvl w:ilvl="6" w:tplc="0409000F" w:tentative="1">
@@ -800,7 +1185,7 @@
       <w:lvlText w:val="%7."/>
       <w:lvlJc w:val="left"/>
       <w:pPr>
-        <w:ind w:left="2940" w:hanging="420"/>
+        <w:ind w:left="3180" w:hanging="420"/>
       </w:pPr>
     </w:lvl>
     <w:lvl w:ilvl="7" w:tplc="04090019" w:tentative="1">
@@ -809,7 +1194,7 @@
       <w:lvlText w:val="%8)"/>
       <w:lvlJc w:val="left"/>
       <w:pPr>
-        <w:ind w:left="3360" w:hanging="420"/>
+        <w:ind w:left="3600" w:hanging="420"/>
       </w:pPr>
     </w:lvl>
     <w:lvl w:ilvl="8" w:tplc="0409001B" w:tentative="1">
@@ -818,11 +1203,103 @@
       <w:lvlText w:val="%9."/>
       <w:lvlJc w:val="right"/>
       <w:pPr>
+        <w:ind w:left="4020" w:hanging="420"/>
+      </w:pPr>
+    </w:lvl>
+  </w:abstractNum>
+  <w:abstractNum w:abstractNumId="1" w15:restartNumberingAfterBreak="0">
+    <w:nsid w:val="41CC77B8"/>
+    <w:multiLevelType w:val="hybridMultilevel"/>
+    <w:tmpl w:val="174ACC0E"/>
+    <w:lvl w:ilvl="0" w:tplc="BD9200E2">
+      <w:start w:val="1"/>
+      <w:numFmt w:val="decimal"/>
+      <w:lvlText w:val="%1、"/>
+      <w:lvlJc w:val="left"/>
+      <w:pPr>
+        <w:ind w:left="360" w:hanging="360"/>
+      </w:pPr>
+      <w:rPr>
+        <w:rFonts w:hint="default"/>
+      </w:rPr>
+    </w:lvl>
+    <w:lvl w:ilvl="1" w:tplc="04090019" w:tentative="1">
+      <w:start w:val="1"/>
+      <w:numFmt w:val="lowerLetter"/>
+      <w:lvlText w:val="%2)"/>
+      <w:lvlJc w:val="left"/>
+      <w:pPr>
+        <w:ind w:left="840" w:hanging="420"/>
+      </w:pPr>
+    </w:lvl>
+    <w:lvl w:ilvl="2" w:tplc="0409001B" w:tentative="1">
+      <w:start w:val="1"/>
+      <w:numFmt w:val="lowerRoman"/>
+      <w:lvlText w:val="%3."/>
+      <w:lvlJc w:val="right"/>
+      <w:pPr>
+        <w:ind w:left="1260" w:hanging="420"/>
+      </w:pPr>
+    </w:lvl>
+    <w:lvl w:ilvl="3" w:tplc="0409000F" w:tentative="1">
+      <w:start w:val="1"/>
+      <w:numFmt w:val="decimal"/>
+      <w:lvlText w:val="%4."/>
+      <w:lvlJc w:val="left"/>
+      <w:pPr>
+        <w:ind w:left="1680" w:hanging="420"/>
+      </w:pPr>
+    </w:lvl>
+    <w:lvl w:ilvl="4" w:tplc="04090019" w:tentative="1">
+      <w:start w:val="1"/>
+      <w:numFmt w:val="lowerLetter"/>
+      <w:lvlText w:val="%5)"/>
+      <w:lvlJc w:val="left"/>
+      <w:pPr>
+        <w:ind w:left="2100" w:hanging="420"/>
+      </w:pPr>
+    </w:lvl>
+    <w:lvl w:ilvl="5" w:tplc="0409001B" w:tentative="1">
+      <w:start w:val="1"/>
+      <w:numFmt w:val="lowerRoman"/>
+      <w:lvlText w:val="%6."/>
+      <w:lvlJc w:val="right"/>
+      <w:pPr>
+        <w:ind w:left="2520" w:hanging="420"/>
+      </w:pPr>
+    </w:lvl>
+    <w:lvl w:ilvl="6" w:tplc="0409000F" w:tentative="1">
+      <w:start w:val="1"/>
+      <w:numFmt w:val="decimal"/>
+      <w:lvlText w:val="%7."/>
+      <w:lvlJc w:val="left"/>
+      <w:pPr>
+        <w:ind w:left="2940" w:hanging="420"/>
+      </w:pPr>
+    </w:lvl>
+    <w:lvl w:ilvl="7" w:tplc="04090019" w:tentative="1">
+      <w:start w:val="1"/>
+      <w:numFmt w:val="lowerLetter"/>
+      <w:lvlText w:val="%8)"/>
+      <w:lvlJc w:val="left"/>
+      <w:pPr>
+        <w:ind w:left="3360" w:hanging="420"/>
+      </w:pPr>
+    </w:lvl>
+    <w:lvl w:ilvl="8" w:tplc="0409001B" w:tentative="1">
+      <w:start w:val="1"/>
+      <w:numFmt w:val="lowerRoman"/>
+      <w:lvlText w:val="%9."/>
+      <w:lvlJc w:val="right"/>
+      <w:pPr>
         <w:ind w:left="3780" w:hanging="420"/>
       </w:pPr>
     </w:lvl>
   </w:abstractNum>
   <w:num w:numId="1">
+    <w:abstractNumId w:val="1"/>
+  </w:num>
+  <w:num w:numId="2">
     <w:abstractNumId w:val="0"/>
   </w:num>
 </w:numbering>
@@ -1258,10 +1735,9 @@
     <w:next w:val="a"/>
     <w:link w:val="20"/>
     <w:uiPriority w:val="9"/>
-    <w:semiHidden/>
     <w:unhideWhenUsed/>
     <w:qFormat/>
-    <w:rsid w:val="004C12FE"/>
+    <w:rsid w:val="00EA2E7F"/>
     <w:pPr>
       <w:keepNext/>
       <w:keepLines/>
@@ -1398,8 +1874,7 @@
     <w:basedOn w:val="a0"/>
     <w:link w:val="2"/>
     <w:uiPriority w:val="9"/>
-    <w:semiHidden/>
-    <w:rsid w:val="004C12FE"/>
+    <w:rsid w:val="00EA2E7F"/>
     <w:rPr>
       <w:rFonts w:asciiTheme="majorHAnsi" w:eastAsia="黑体" w:hAnsiTheme="majorHAnsi" w:cstheme="majorBidi"/>
       <w:b/>

</xml_diff>